<commit_message>
Update Analysis and Result Report
</commit_message>
<xml_diff>
--- a/Milk Spoilage Experiment Analysis and Result.docx
+++ b/Milk Spoilage Experiment Analysis and Result.docx
@@ -458,13 +458,16 @@
       </w:r>
       <w:r>
         <w:rPr>
+          <w:rFonts w:ascii="Calibri" w:hAnsi="Calibri" w:cs="Calibri"/>
           <w:noProof/>
+          <w:sz w:val="24"/>
+          <w:szCs w:val="24"/>
         </w:rPr>
         <w:drawing>
-          <wp:inline distT="0" distB="0" distL="0" distR="0" wp14:anchorId="0813B931" wp14:editId="67265310">
-            <wp:extent cx="5943600" cy="1939290"/>
-            <wp:effectExtent l="0" t="0" r="0" b="3810"/>
-            <wp:docPr id="701134670" name="Picture 1" descr="A graph showing the amount of milk&#10;&#10;Description automatically generated"/>
+          <wp:inline distT="0" distB="0" distL="0" distR="0" wp14:anchorId="0D4DCF80" wp14:editId="03B4D049">
+            <wp:extent cx="5943600" cy="1937385"/>
+            <wp:effectExtent l="0" t="0" r="0" b="5715"/>
+            <wp:docPr id="360187930" name="Picture 1"/>
             <wp:cNvGraphicFramePr>
               <a:graphicFrameLocks xmlns:a="http://schemas.openxmlformats.org/drawingml/2006/main" noChangeAspect="1"/>
             </wp:cNvGraphicFramePr>
@@ -472,7 +475,7 @@
               <a:graphicData uri="http://schemas.openxmlformats.org/drawingml/2006/picture">
                 <pic:pic xmlns:pic="http://schemas.openxmlformats.org/drawingml/2006/picture">
                   <pic:nvPicPr>
-                    <pic:cNvPr id="701134670" name="Picture 1" descr="A graph showing the amount of milk&#10;&#10;Description automatically generated"/>
+                    <pic:cNvPr id="360187930" name="Picture 360187930"/>
                     <pic:cNvPicPr/>
                   </pic:nvPicPr>
                   <pic:blipFill>
@@ -490,7 +493,7 @@
                   <pic:spPr>
                     <a:xfrm>
                       <a:off x="0" y="0"/>
-                      <a:ext cx="5943600" cy="1939290"/>
+                      <a:ext cx="5943600" cy="1937385"/>
                     </a:xfrm>
                     <a:prstGeom prst="rect">
                       <a:avLst/>
@@ -1127,15 +1130,7 @@
           <w:sz w:val="24"/>
           <w:szCs w:val="24"/>
         </w:rPr>
-        <w:t xml:space="preserve">strongly </w:t>
-      </w:r>
-      <w:r>
-        <w:rPr>
-          <w:rFonts w:ascii="Calibri" w:hAnsi="Calibri" w:cs="Calibri"/>
-          <w:sz w:val="24"/>
-          <w:szCs w:val="24"/>
-        </w:rPr>
-        <w:t>link</w:t>
+        <w:t>strongly link</w:t>
       </w:r>
       <w:r>
         <w:rPr>
@@ -1303,7 +1298,6 @@
           <w:sz w:val="24"/>
           <w:szCs w:val="24"/>
         </w:rPr>
-        <w:lastRenderedPageBreak/>
         <w:t xml:space="preserve">These findings </w:t>
       </w:r>
       <w:r>
@@ -2885,6 +2879,7 @@
   <w:style w:type="character" w:default="1" w:styleId="DefaultParagraphFont">
     <w:name w:val="Default Paragraph Font"/>
     <w:uiPriority w:val="1"/>
+    <w:semiHidden/>
     <w:unhideWhenUsed/>
   </w:style>
   <w:style w:type="table" w:default="1" w:styleId="TableNormal">

</xml_diff>